<commit_message>
Edit SDD Word Doc
</commit_message>
<xml_diff>
--- a/Team Yellow SDD.docx
+++ b/Team Yellow SDD.docx
@@ -92,6 +92,19 @@
           <w14:ligatures w14:val="none"/>
         </w:rPr>
       </w:pPr>
+      <w:r>
+        <w:rPr>
+          <w:rFonts w:ascii="Times New Roman" w:eastAsia="Times New Roman" w:hAnsi="Times New Roman" w:cs="Times New Roman"/>
+          <w:b/>
+          <w:bCs/>
+          <w:color w:val="091E42"/>
+          <w:kern w:val="0"/>
+          <w:sz w:val="32"/>
+          <w:szCs w:val="32"/>
+          <w14:ligatures w14:val="none"/>
+        </w:rPr>
+        <w:t xml:space="preserve"> </w:t>
+      </w:r>
     </w:p>
     <w:p>
       <w:pPr>
@@ -872,7 +885,35 @@
         <w:rPr>
           <w:rFonts w:ascii="Times New Roman" w:eastAsia="Times New Roman" w:hAnsi="Times New Roman" w:cs="Times New Roman"/>
         </w:rPr>
-        <w:t>The main driver will implement three major classes using the patient as the base object; the list creator, stats calculations, and a histogram displayer. The patient object will have the following attributes; age, sex, BMI, children count, whether they are a smoker or not, there region of treatment, and the charges for their services. The name of the game with these classes is versatility with the intention of making each class able to be repeated in the main driver so that multiple redundant classes are not made. These classes are few, but complex and each method should be tested individually to avoid making the debugging process unnecessarily long and tedious to sift through.</w:t>
+        <w:t xml:space="preserve">The main driver will implement three major classes using the patient as the base </w:t>
+      </w:r>
+      <w:proofErr w:type="gramStart"/>
+      <w:r>
+        <w:rPr>
+          <w:rFonts w:ascii="Times New Roman" w:eastAsia="Times New Roman" w:hAnsi="Times New Roman" w:cs="Times New Roman"/>
+        </w:rPr>
+        <w:t>object;</w:t>
+      </w:r>
+      <w:proofErr w:type="gramEnd"/>
+      <w:r>
+        <w:rPr>
+          <w:rFonts w:ascii="Times New Roman" w:eastAsia="Times New Roman" w:hAnsi="Times New Roman" w:cs="Times New Roman"/>
+        </w:rPr>
+        <w:t xml:space="preserve"> the list creator, stats calculations, and a histogram displayer. The patient object will have the following </w:t>
+      </w:r>
+      <w:proofErr w:type="gramStart"/>
+      <w:r>
+        <w:rPr>
+          <w:rFonts w:ascii="Times New Roman" w:eastAsia="Times New Roman" w:hAnsi="Times New Roman" w:cs="Times New Roman"/>
+        </w:rPr>
+        <w:t>attributes;</w:t>
+      </w:r>
+      <w:proofErr w:type="gramEnd"/>
+      <w:r>
+        <w:rPr>
+          <w:rFonts w:ascii="Times New Roman" w:eastAsia="Times New Roman" w:hAnsi="Times New Roman" w:cs="Times New Roman"/>
+        </w:rPr>
+        <w:t xml:space="preserve"> age, sex, BMI, children count, whether they are a smoker or not, there region of treatment, and the charges for their services. The name of the game with these classes is versatility with the intention of making each class able to be repeated in the main driver so that multiple redundant classes are not made. These classes are few, but complex and each method should be tested individually to avoid making the debugging process unnecessarily long and tedious to sift through.</w:t>
       </w:r>
     </w:p>
     <w:p>
@@ -884,6 +925,7 @@
           <w:sz w:val="32"/>
           <w:szCs w:val="32"/>
         </w:rPr>
+        <w:lastRenderedPageBreak/>
         <w:t>Class Design and Relations</w:t>
       </w:r>
     </w:p>
@@ -901,6 +943,9 @@
     <w:p>
       <w:pPr>
         <w:pStyle w:val="Subtitle"/>
+        <w:rPr>
+          <w:rFonts w:hint="eastAsia"/>
+        </w:rPr>
       </w:pPr>
       <w:r>
         <w:rPr>
@@ -942,6 +987,9 @@
     <w:p>
       <w:pPr>
         <w:pStyle w:val="Subtitle"/>
+        <w:rPr>
+          <w:rFonts w:hint="eastAsia"/>
+        </w:rPr>
       </w:pPr>
       <w:r>
         <w:rPr>
@@ -971,6 +1019,9 @@
     <w:p>
       <w:pPr>
         <w:pStyle w:val="Subtitle"/>
+        <w:rPr>
+          <w:rFonts w:hint="eastAsia"/>
+        </w:rPr>
       </w:pPr>
       <w:r>
         <w:rPr>
@@ -1000,6 +1051,9 @@
     <w:p>
       <w:pPr>
         <w:pStyle w:val="Subtitle"/>
+        <w:rPr>
+          <w:rFonts w:hint="eastAsia"/>
+        </w:rPr>
       </w:pPr>
       <w:r>
         <w:rPr>

</xml_diff>